<commit_message>
added some thoughts and what I can work on
</commit_message>
<xml_diff>
--- a/Design Doc.docx
+++ b/Design Doc.docx
@@ -1,6 +1,6 @@
 
 <file path=word/document.xml><?xml version="1.0" encoding="utf-8"?>
-<w:document xmlns:wpc="http://schemas.microsoft.com/office/word/2010/wordprocessingCanvas" xmlns:cx="http://schemas.microsoft.com/office/drawing/2014/chartex" xmlns:cx1="http://schemas.microsoft.com/office/drawing/2015/9/8/chartex" xmlns:cx2="http://schemas.microsoft.com/office/drawing/2015/10/21/chartex" xmlns:mc="http://schemas.openxmlformats.org/markup-compatibility/2006" xmlns:o="urn:schemas-microsoft-com:office:office" xmlns:r="http://schemas.openxmlformats.org/officeDocument/2006/relationships" xmlns:m="http://schemas.openxmlformats.org/officeDocument/2006/math" xmlns:v="urn:schemas-microsoft-com:vml" xmlns:wp14="http://schemas.microsoft.com/office/word/2010/wordprocessingDrawing" xmlns:wp="http://schemas.openxmlformats.org/drawingml/2006/wordprocessingDrawing" xmlns:w10="urn:schemas-microsoft-com:office:word" xmlns:w="http://schemas.openxmlformats.org/wordprocessingml/2006/main" xmlns:w14="http://schemas.microsoft.com/office/word/2010/wordml" xmlns:w15="http://schemas.microsoft.com/office/word/2012/wordml" xmlns:w16se="http://schemas.microsoft.com/office/word/2015/wordml/symex" xmlns:wpg="http://schemas.microsoft.com/office/word/2010/wordprocessingGroup" xmlns:wpi="http://schemas.microsoft.com/office/word/2010/wordprocessingInk" xmlns:wne="http://schemas.microsoft.com/office/word/2006/wordml" xmlns:wps="http://schemas.microsoft.com/office/word/2010/wordprocessingShape" mc:Ignorable="w14 w15 w16se wp14">
+<w:document xmlns:wpc="http://schemas.microsoft.com/office/word/2010/wordprocessingCanvas" xmlns:mc="http://schemas.openxmlformats.org/markup-compatibility/2006" xmlns:o="urn:schemas-microsoft-com:office:office" xmlns:r="http://schemas.openxmlformats.org/officeDocument/2006/relationships" xmlns:m="http://schemas.openxmlformats.org/officeDocument/2006/math" xmlns:v="urn:schemas-microsoft-com:vml" xmlns:wp14="http://schemas.microsoft.com/office/word/2010/wordprocessingDrawing" xmlns:wp="http://schemas.openxmlformats.org/drawingml/2006/wordprocessingDrawing" xmlns:w10="urn:schemas-microsoft-com:office:word" xmlns:w="http://schemas.openxmlformats.org/wordprocessingml/2006/main" xmlns:w14="http://schemas.microsoft.com/office/word/2010/wordml" xmlns:w15="http://schemas.microsoft.com/office/word/2012/wordml" xmlns:wpg="http://schemas.microsoft.com/office/word/2010/wordprocessingGroup" xmlns:wpi="http://schemas.microsoft.com/office/word/2010/wordprocessingInk" xmlns:wne="http://schemas.microsoft.com/office/word/2006/wordml" xmlns:wps="http://schemas.microsoft.com/office/word/2010/wordprocessingShape" mc:Ignorable="w14 w15 wp14">
   <w:body>
     <w:p>
       <w:pPr>
@@ -9,6 +9,31 @@
       <w:r>
         <w:t>Group design document</w:t>
       </w:r>
+      <w:r>
+        <w:br/>
+      </w:r>
+    </w:p>
+    <w:p>
+      <w:pPr>
+        <w:rPr>
+          <w:b/>
+          <w:color w:val="538135" w:themeColor="accent6" w:themeShade="BF"/>
+        </w:rPr>
+      </w:pPr>
+      <w:r>
+        <w:rPr>
+          <w:b/>
+          <w:color w:val="538135" w:themeColor="accent6" w:themeShade="BF"/>
+        </w:rPr>
+        <w:t>Tyler =</w:t>
+      </w:r>
+      <w:r>
+        <w:rPr>
+          <w:b/>
+          <w:color w:val="538135" w:themeColor="accent6" w:themeShade="BF"/>
+        </w:rPr>
+        <w:t xml:space="preserve"> Green</w:t>
+      </w:r>
     </w:p>
     <w:p>
       <w:r>
@@ -27,7 +52,15 @@
         <w:t>typical star rating</w:t>
       </w:r>
       <w:r>
-        <w:t xml:space="preserve"> of a particular type (ethnicity, hours, other attributes) of business given its location in Pittsburgh?</w:t>
+        <w:t xml:space="preserve"> of a particular type (ethnicity, hours, </w:t>
+      </w:r>
+      <w:proofErr w:type="gramStart"/>
+      <w:r>
+        <w:t>other</w:t>
+      </w:r>
+      <w:proofErr w:type="gramEnd"/>
+      <w:r>
+        <w:t xml:space="preserve"> attributes) of business given its location in Pittsburgh?</w:t>
       </w:r>
     </w:p>
     <w:p>
@@ -187,8 +220,16 @@
         <w:rPr>
           <w:b/>
         </w:rPr>
-        <w:t>What has been done so far:</w:t>
-      </w:r>
+        <w:t xml:space="preserve">What has been done so </w:t>
+      </w:r>
+      <w:proofErr w:type="gramStart"/>
+      <w:r>
+        <w:rPr>
+          <w:b/>
+        </w:rPr>
+        <w:t>far:</w:t>
+      </w:r>
+      <w:proofErr w:type="gramEnd"/>
     </w:p>
     <w:p>
       <w:pPr>
@@ -221,8 +262,16 @@
         <w:rPr>
           <w:b/>
         </w:rPr>
-        <w:t>What needs to be done:</w:t>
-      </w:r>
+        <w:t xml:space="preserve">What needs to be </w:t>
+      </w:r>
+      <w:proofErr w:type="gramStart"/>
+      <w:r>
+        <w:rPr>
+          <w:b/>
+        </w:rPr>
+        <w:t>done:</w:t>
+      </w:r>
+      <w:proofErr w:type="gramEnd"/>
     </w:p>
     <w:p>
       <w:pPr>
@@ -233,8 +282,18 @@
         </w:numPr>
       </w:pPr>
       <w:r>
-        <w:t>I had to remove “neighborhoods” from the files because way too many of those entries were empty. But at the same time, neighborhoods IS probably the best way to divide our restaurants. We need to somehow reduce the latitude and longitude fields to specific neighborhoods.</w:t>
-      </w:r>
+        <w:t xml:space="preserve">I had to remove “neighborhoods” from the files because way too many of those entries were empty. But at the same time, neighborhoods IS probably the best way to divide our </w:t>
+      </w:r>
+      <w:proofErr w:type="gramStart"/>
+      <w:r>
+        <w:t>restaurants</w:t>
+      </w:r>
+      <w:proofErr w:type="gramEnd"/>
+      <w:r>
+        <w:t>. We need to somehow reduce the latitude and longitude fields to specific neighborhoods.</w:t>
+      </w:r>
+      <w:bookmarkStart w:id="0" w:name="_GoBack"/>
+      <w:bookmarkEnd w:id="0"/>
     </w:p>
     <w:p>
       <w:pPr>
@@ -250,6 +309,19 @@
       <w:r>
         <w:t>sentence boundary detection. Probably parsing like what we’re doing now.</w:t>
       </w:r>
+      <w:r>
+        <w:rPr>
+          <w:b/>
+        </w:rPr>
+        <w:t xml:space="preserve"> </w:t>
+      </w:r>
+      <w:r>
+        <w:rPr>
+          <w:b/>
+          <w:color w:val="538135" w:themeColor="accent6" w:themeShade="BF"/>
+        </w:rPr>
+        <w:t>(I can do this)</w:t>
+      </w:r>
     </w:p>
     <w:p>
       <w:pPr>
@@ -258,21 +330,44 @@
           <w:ilvl w:val="0"/>
           <w:numId w:val="2"/>
         </w:numPr>
-      </w:pPr>
-      <w:r>
-        <w:t>Feature selection and extraction from reviews</w:t>
-      </w:r>
-      <w:r>
-        <w:t xml:space="preserve"> and tips</w:t>
-      </w:r>
-      <w:r>
-        <w:t>.</w:t>
-      </w:r>
-      <w:r>
-        <w:t xml:space="preserve"> Sentiment AND</w:t>
-      </w:r>
-      <w:r>
-        <w:t xml:space="preserve"> attributes.</w:t>
+        <w:rPr>
+          <w:color w:val="538135" w:themeColor="accent6" w:themeShade="BF"/>
+        </w:rPr>
+      </w:pPr>
+      <w:r>
+        <w:rPr>
+          <w:b/>
+          <w:color w:val="538135" w:themeColor="accent6" w:themeShade="BF"/>
+        </w:rPr>
+        <w:t xml:space="preserve">Potentially consider focusing on restaurants instead of all businesses? Would keep theme of original idea and further reduce data. </w:t>
+      </w:r>
+      <w:r>
+        <w:rPr>
+          <w:b/>
+          <w:color w:val="538135" w:themeColor="accent6" w:themeShade="BF"/>
+        </w:rPr>
+        <w:t xml:space="preserve">So parse to get just restaurant data. </w:t>
+      </w:r>
+      <w:r>
+        <w:rPr>
+          <w:b/>
+          <w:color w:val="538135" w:themeColor="accent6" w:themeShade="BF"/>
+        </w:rPr>
+        <w:t xml:space="preserve">But may </w:t>
+      </w:r>
+      <w:r>
+        <w:rPr>
+          <w:b/>
+          <w:color w:val="538135" w:themeColor="accent6" w:themeShade="BF"/>
+        </w:rPr>
+        <w:t>be reducing</w:t>
+      </w:r>
+      <w:r>
+        <w:rPr>
+          <w:b/>
+          <w:color w:val="538135" w:themeColor="accent6" w:themeShade="BF"/>
+        </w:rPr>
+        <w:t xml:space="preserve"> too much…</w:t>
       </w:r>
     </w:p>
     <w:p>
@@ -284,7 +379,29 @@
         </w:numPr>
       </w:pPr>
       <w:r>
-        <w:t>Sentiment analysis of reviews. Use review stars as gold standard.</w:t>
+        <w:t>Feature selection and extraction from reviews</w:t>
+      </w:r>
+      <w:r>
+        <w:t xml:space="preserve"> and tips</w:t>
+      </w:r>
+      <w:r>
+        <w:t>.</w:t>
+      </w:r>
+      <w:r>
+        <w:t xml:space="preserve"> Sentiment AND</w:t>
+      </w:r>
+      <w:r>
+        <w:t xml:space="preserve"> attributes.</w:t>
+      </w:r>
+      <w:r>
+        <w:t xml:space="preserve"> </w:t>
+      </w:r>
+      <w:r>
+        <w:rPr>
+          <w:b/>
+          <w:color w:val="538135" w:themeColor="accent6" w:themeShade="BF"/>
+        </w:rPr>
+        <w:t>(I can do this)</w:t>
       </w:r>
     </w:p>
     <w:p>
@@ -296,13 +413,23 @@
         </w:numPr>
       </w:pPr>
       <w:r>
+        <w:t>Sentiment analysis of reviews. Use review stars as gold standard.</w:t>
+      </w:r>
+    </w:p>
+    <w:p>
+      <w:pPr>
+        <w:pStyle w:val="ListParagraph"/>
+        <w:numPr>
+          <w:ilvl w:val="0"/>
+          <w:numId w:val="2"/>
+        </w:numPr>
+      </w:pPr>
+      <w:r>
         <w:t xml:space="preserve">Decide whether we want to map attributes from business and reviews. </w:t>
       </w:r>
       <w:r>
         <w:t>The attributes field for business likely doesn’t quite match up to the features we’ll see in reviews, but I think we might need to somehow treat it as a gold standard to evaluate that subsystem anyway.</w:t>
       </w:r>
-      <w:bookmarkStart w:id="0" w:name="_GoBack"/>
-      <w:bookmarkEnd w:id="0"/>
     </w:p>
     <w:sectPr>
       <w:pgSz w:w="12240" w:h="15840"/>
@@ -315,8 +442,8 @@
 </file>
 
 <file path=word/numbering.xml><?xml version="1.0" encoding="utf-8"?>
-<w:numbering xmlns:wpc="http://schemas.microsoft.com/office/word/2010/wordprocessingCanvas" xmlns:cx="http://schemas.microsoft.com/office/drawing/2014/chartex" xmlns:cx1="http://schemas.microsoft.com/office/drawing/2015/9/8/chartex" xmlns:cx2="http://schemas.microsoft.com/office/drawing/2015/10/21/chartex" xmlns:mc="http://schemas.openxmlformats.org/markup-compatibility/2006" xmlns:o="urn:schemas-microsoft-com:office:office" xmlns:r="http://schemas.openxmlformats.org/officeDocument/2006/relationships" xmlns:m="http://schemas.openxmlformats.org/officeDocument/2006/math" xmlns:v="urn:schemas-microsoft-com:vml" xmlns:wp14="http://schemas.microsoft.com/office/word/2010/wordprocessingDrawing" xmlns:wp="http://schemas.openxmlformats.org/drawingml/2006/wordprocessingDrawing" xmlns:w10="urn:schemas-microsoft-com:office:word" xmlns:w="http://schemas.openxmlformats.org/wordprocessingml/2006/main" xmlns:w14="http://schemas.microsoft.com/office/word/2010/wordml" xmlns:w15="http://schemas.microsoft.com/office/word/2012/wordml" xmlns:w16se="http://schemas.microsoft.com/office/word/2015/wordml/symex" xmlns:wpg="http://schemas.microsoft.com/office/word/2010/wordprocessingGroup" xmlns:wpi="http://schemas.microsoft.com/office/word/2010/wordprocessingInk" xmlns:wne="http://schemas.microsoft.com/office/word/2006/wordml" xmlns:wps="http://schemas.microsoft.com/office/word/2010/wordprocessingShape" mc:Ignorable="w14 w15 w16se wp14">
-  <w:abstractNum w:abstractNumId="0" w15:restartNumberingAfterBreak="0">
+<w:numbering xmlns:wpc="http://schemas.microsoft.com/office/word/2010/wordprocessingCanvas" xmlns:mc="http://schemas.openxmlformats.org/markup-compatibility/2006" xmlns:o="urn:schemas-microsoft-com:office:office" xmlns:r="http://schemas.openxmlformats.org/officeDocument/2006/relationships" xmlns:m="http://schemas.openxmlformats.org/officeDocument/2006/math" xmlns:v="urn:schemas-microsoft-com:vml" xmlns:wp14="http://schemas.microsoft.com/office/word/2010/wordprocessingDrawing" xmlns:wp="http://schemas.openxmlformats.org/drawingml/2006/wordprocessingDrawing" xmlns:w10="urn:schemas-microsoft-com:office:word" xmlns:w="http://schemas.openxmlformats.org/wordprocessingml/2006/main" xmlns:w14="http://schemas.microsoft.com/office/word/2010/wordml" xmlns:w15="http://schemas.microsoft.com/office/word/2012/wordml" xmlns:wpg="http://schemas.microsoft.com/office/word/2010/wordprocessingGroup" xmlns:wpi="http://schemas.microsoft.com/office/word/2010/wordprocessingInk" xmlns:wne="http://schemas.microsoft.com/office/word/2006/wordml" xmlns:wps="http://schemas.microsoft.com/office/word/2010/wordprocessingShape" mc:Ignorable="w14 w15 wp14">
+  <w:abstractNum w:abstractNumId="0">
     <w:nsid w:val="119D6DFA"/>
     <w:multiLevelType w:val="hybridMultilevel"/>
     <w:tmpl w:val="C1A8BF6E"/>
@@ -429,7 +556,7 @@
       </w:rPr>
     </w:lvl>
   </w:abstractNum>
-  <w:abstractNum w:abstractNumId="1" w15:restartNumberingAfterBreak="0">
+  <w:abstractNum w:abstractNumId="1">
     <w:nsid w:val="3B6418FC"/>
     <w:multiLevelType w:val="hybridMultilevel"/>
     <w:tmpl w:val="87F0A422"/>
@@ -542,7 +669,7 @@
       </w:rPr>
     </w:lvl>
   </w:abstractNum>
-  <w:abstractNum w:abstractNumId="2" w15:restartNumberingAfterBreak="0">
+  <w:abstractNum w:abstractNumId="2">
     <w:nsid w:val="4DAD2546"/>
     <w:multiLevelType w:val="hybridMultilevel"/>
     <w:tmpl w:val="6D1AF706"/>
@@ -668,7 +795,7 @@
 </file>
 
 <file path=word/styles.xml><?xml version="1.0" encoding="utf-8"?>
-<w:styles xmlns:mc="http://schemas.openxmlformats.org/markup-compatibility/2006" xmlns:r="http://schemas.openxmlformats.org/officeDocument/2006/relationships" xmlns:w="http://schemas.openxmlformats.org/wordprocessingml/2006/main" xmlns:w14="http://schemas.microsoft.com/office/word/2010/wordml" xmlns:w15="http://schemas.microsoft.com/office/word/2012/wordml" xmlns:w16se="http://schemas.microsoft.com/office/word/2015/wordml/symex" mc:Ignorable="w14 w15 w16se">
+<w:styles xmlns:mc="http://schemas.openxmlformats.org/markup-compatibility/2006" xmlns:r="http://schemas.openxmlformats.org/officeDocument/2006/relationships" xmlns:w="http://schemas.openxmlformats.org/wordprocessingml/2006/main" xmlns:w14="http://schemas.microsoft.com/office/word/2010/wordml" xmlns:w15="http://schemas.microsoft.com/office/word/2012/wordml" mc:Ignorable="w14 w15">
   <w:docDefaults>
     <w:rPrDefault>
       <w:rPr>
@@ -684,7 +811,7 @@
       </w:pPr>
     </w:pPrDefault>
   </w:docDefaults>
-  <w:latentStyles w:defLockedState="0" w:defUIPriority="99" w:defSemiHidden="0" w:defUnhideWhenUsed="0" w:defQFormat="0" w:count="372">
+  <w:latentStyles w:defLockedState="0" w:defUIPriority="99" w:defSemiHidden="0" w:defUnhideWhenUsed="0" w:defQFormat="0" w:count="371">
     <w:lsdException w:name="Normal" w:uiPriority="0" w:qFormat="1"/>
     <w:lsdException w:name="heading 1" w:uiPriority="9" w:qFormat="1"/>
     <w:lsdException w:name="heading 2" w:semiHidden="1" w:uiPriority="9" w:unhideWhenUsed="1" w:qFormat="1"/>
@@ -1056,7 +1183,6 @@
     <w:lsdException w:name="List Table 5 Dark Accent 6" w:uiPriority="50"/>
     <w:lsdException w:name="List Table 6 Colorful Accent 6" w:uiPriority="51"/>
     <w:lsdException w:name="List Table 7 Colorful Accent 6" w:uiPriority="52"/>
-    <w:lsdException w:name="Mention" w:semiHidden="1" w:unhideWhenUsed="1"/>
   </w:latentStyles>
   <w:style w:type="paragraph" w:default="1" w:styleId="Normal">
     <w:name w:val="Normal"/>

</xml_diff>

<commit_message>
updated what has been done as well as who has done what
</commit_message>
<xml_diff>
--- a/Design Doc.docx
+++ b/Design Doc.docx
@@ -7,32 +7,13 @@
         <w:jc w:val="center"/>
       </w:pPr>
       <w:r>
-        <w:t>Group design document</w:t>
+        <w:t>Group Design D</w:t>
+      </w:r>
+      <w:r>
+        <w:t>ocument</w:t>
       </w:r>
       <w:r>
         <w:br/>
-      </w:r>
-    </w:p>
-    <w:p>
-      <w:pPr>
-        <w:rPr>
-          <w:b/>
-          <w:color w:val="538135" w:themeColor="accent6" w:themeShade="BF"/>
-        </w:rPr>
-      </w:pPr>
-      <w:r>
-        <w:rPr>
-          <w:b/>
-          <w:color w:val="538135" w:themeColor="accent6" w:themeShade="BF"/>
-        </w:rPr>
-        <w:t>Tyler =</w:t>
-      </w:r>
-      <w:r>
-        <w:rPr>
-          <w:b/>
-          <w:color w:val="538135" w:themeColor="accent6" w:themeShade="BF"/>
-        </w:rPr>
-        <w:t xml:space="preserve"> Green</w:t>
       </w:r>
     </w:p>
     <w:p>
@@ -124,6 +105,8 @@
       <w:r>
         <w:t xml:space="preserve">. </w:t>
       </w:r>
+      <w:bookmarkStart w:id="0" w:name="_GoBack"/>
+      <w:bookmarkEnd w:id="0"/>
     </w:p>
     <w:p>
       <w:pPr>
@@ -240,38 +223,20 @@
         </w:numPr>
       </w:pPr>
       <w:r>
+        <w:t xml:space="preserve">(David) </w:t>
+      </w:r>
+      <w:r>
         <w:t>Parsed JSONs to remove a lot of unneeded fields</w:t>
       </w:r>
       <w:r>
         <w:t xml:space="preserve"> and make them CSV</w:t>
       </w:r>
       <w:r>
-        <w:t>. Business file is the master file (contains only restaurants from Pittsburgh), link entries from all other files against it</w:t>
-      </w:r>
-      <w:r>
-        <w:t>.</w:t>
-      </w:r>
-    </w:p>
-    <w:p>
-      <w:pPr>
-        <w:rPr>
-          <w:b/>
-        </w:rPr>
-      </w:pPr>
-      <w:r>
-        <w:rPr>
-          <w:b/>
-        </w:rPr>
-        <w:t xml:space="preserve">What needs to be </w:t>
-      </w:r>
-      <w:proofErr w:type="gramStart"/>
-      <w:r>
-        <w:rPr>
-          <w:b/>
-        </w:rPr>
-        <w:t>done:</w:t>
-      </w:r>
-      <w:proofErr w:type="gramEnd"/>
+        <w:t xml:space="preserve">. </w:t>
+      </w:r>
+      <w:r>
+        <w:t>Business file reduced to contain only Pittsburgh businesses.</w:t>
+      </w:r>
     </w:p>
     <w:p>
       <w:pPr>
@@ -282,18 +247,17 @@
         </w:numPr>
       </w:pPr>
       <w:r>
-        <w:t xml:space="preserve">I had to remove “neighborhoods” from the files because way too many of those entries were empty. But at the same time, neighborhoods IS probably the best way to divide our </w:t>
-      </w:r>
-      <w:proofErr w:type="gramStart"/>
-      <w:r>
-        <w:t>restaurants</w:t>
-      </w:r>
-      <w:proofErr w:type="gramEnd"/>
-      <w:r>
-        <w:t>. We need to somehow reduce the latitude and longitude fields to specific neighborhoods.</w:t>
-      </w:r>
-      <w:bookmarkStart w:id="0" w:name="_GoBack"/>
-      <w:bookmarkEnd w:id="0"/>
+        <w:t>(David) Reduced</w:t>
+      </w:r>
+      <w:r>
+        <w:t xml:space="preserve"> the latitude and longitude fields to specific neighborhoods</w:t>
+      </w:r>
+      <w:r>
+        <w:t xml:space="preserve"> in business file using Google Maps API</w:t>
+      </w:r>
+      <w:r>
+        <w:t>.</w:t>
+      </w:r>
     </w:p>
     <w:p>
       <w:pPr>
@@ -304,23 +268,13 @@
         </w:numPr>
       </w:pPr>
       <w:r>
-        <w:t xml:space="preserve">Review preprocessing. At least </w:t>
-      </w:r>
-      <w:r>
-        <w:t>sentence boundary detection. Probably parsing like what we’re doing now.</w:t>
+        <w:t>(Bogdan) Review preprocessing. Sentence boundary detection.</w:t>
       </w:r>
       <w:r>
         <w:rPr>
           <w:b/>
         </w:rPr>
         <w:t xml:space="preserve"> </w:t>
-      </w:r>
-      <w:r>
-        <w:rPr>
-          <w:b/>
-          <w:color w:val="538135" w:themeColor="accent6" w:themeShade="BF"/>
-        </w:rPr>
-        <w:t>(I can do this)</w:t>
       </w:r>
     </w:p>
     <w:p>
@@ -330,44 +284,15 @@
           <w:ilvl w:val="0"/>
           <w:numId w:val="2"/>
         </w:numPr>
-        <w:rPr>
-          <w:color w:val="538135" w:themeColor="accent6" w:themeShade="BF"/>
-        </w:rPr>
-      </w:pPr>
-      <w:r>
-        <w:rPr>
-          <w:b/>
-          <w:color w:val="538135" w:themeColor="accent6" w:themeShade="BF"/>
-        </w:rPr>
-        <w:t xml:space="preserve">Potentially consider focusing on restaurants instead of all businesses? Would keep theme of original idea and further reduce data. </w:t>
-      </w:r>
-      <w:r>
-        <w:rPr>
-          <w:b/>
-          <w:color w:val="538135" w:themeColor="accent6" w:themeShade="BF"/>
-        </w:rPr>
-        <w:t xml:space="preserve">So parse to get just restaurant data. </w:t>
-      </w:r>
-      <w:r>
-        <w:rPr>
-          <w:b/>
-          <w:color w:val="538135" w:themeColor="accent6" w:themeShade="BF"/>
-        </w:rPr>
-        <w:t xml:space="preserve">But may </w:t>
-      </w:r>
-      <w:r>
-        <w:rPr>
-          <w:b/>
-          <w:color w:val="538135" w:themeColor="accent6" w:themeShade="BF"/>
-        </w:rPr>
-        <w:t>be reducing</w:t>
-      </w:r>
-      <w:r>
-        <w:rPr>
-          <w:b/>
-          <w:color w:val="538135" w:themeColor="accent6" w:themeShade="BF"/>
-        </w:rPr>
-        <w:t xml:space="preserve"> too much…</w:t>
+      </w:pPr>
+      <w:r>
+        <w:t xml:space="preserve">(Tyler) </w:t>
+      </w:r>
+      <w:r>
+        <w:t>Feature selection and extraction from reviews</w:t>
+      </w:r>
+      <w:r>
+        <w:t xml:space="preserve">. Mix of sentiment and features </w:t>
       </w:r>
     </w:p>
     <w:p>
@@ -379,30 +304,29 @@
         </w:numPr>
       </w:pPr>
       <w:r>
-        <w:t>Feature selection and extraction from reviews</w:t>
-      </w:r>
-      <w:r>
-        <w:t xml:space="preserve"> and tips</w:t>
-      </w:r>
-      <w:r>
-        <w:t>.</w:t>
-      </w:r>
-      <w:r>
-        <w:t xml:space="preserve"> Sentiment AND</w:t>
-      </w:r>
-      <w:r>
-        <w:t xml:space="preserve"> attributes.</w:t>
-      </w:r>
-      <w:r>
-        <w:t xml:space="preserve"> </w:t>
-      </w:r>
-      <w:r>
+        <w:t>(Tyler) Parsed reviews file to only contain reviews on Pittsburgh-based businesses</w:t>
+      </w:r>
+    </w:p>
+    <w:p>
+      <w:pPr>
         <w:rPr>
           <w:b/>
-          <w:color w:val="538135" w:themeColor="accent6" w:themeShade="BF"/>
         </w:rPr>
-        <w:t>(I can do this)</w:t>
-      </w:r>
+      </w:pPr>
+      <w:r>
+        <w:rPr>
+          <w:b/>
+        </w:rPr>
+        <w:t xml:space="preserve">What needs to be </w:t>
+      </w:r>
+      <w:proofErr w:type="gramStart"/>
+      <w:r>
+        <w:rPr>
+          <w:b/>
+        </w:rPr>
+        <w:t>done:</w:t>
+      </w:r>
+      <w:proofErr w:type="gramEnd"/>
     </w:p>
     <w:p>
       <w:pPr>
@@ -413,7 +337,48 @@
         </w:numPr>
       </w:pPr>
       <w:r>
-        <w:t>Sentiment analysis of reviews. Use review stars as gold standard.</w:t>
+        <w:t xml:space="preserve">Potentially consider focusing on restaurants instead of all businesses? Would keep theme of original idea and further reduce data. </w:t>
+      </w:r>
+      <w:r>
+        <w:t xml:space="preserve">So parse to get just restaurant data. </w:t>
+      </w:r>
+      <w:r>
+        <w:t xml:space="preserve">But may </w:t>
+      </w:r>
+      <w:r>
+        <w:t>be reducing</w:t>
+      </w:r>
+      <w:r>
+        <w:t xml:space="preserve"> too much…</w:t>
+      </w:r>
+    </w:p>
+    <w:p>
+      <w:pPr>
+        <w:pStyle w:val="ListParagraph"/>
+        <w:numPr>
+          <w:ilvl w:val="0"/>
+          <w:numId w:val="2"/>
+        </w:numPr>
+      </w:pPr>
+      <w:r>
+        <w:t>(</w:t>
+      </w:r>
+      <w:proofErr w:type="spellStart"/>
+      <w:r>
+        <w:t>Xinhai</w:t>
+      </w:r>
+      <w:proofErr w:type="spellEnd"/>
+      <w:r>
+        <w:t xml:space="preserve">) </w:t>
+      </w:r>
+      <w:r>
+        <w:t>Sentiment analysis of reviews</w:t>
+      </w:r>
+      <w:r>
+        <w:t xml:space="preserve"> + tips</w:t>
+      </w:r>
+      <w:r>
+        <w:t>. Use review stars as gold standard.</w:t>
       </w:r>
     </w:p>
     <w:p>
@@ -443,7 +408,7 @@
 
 <file path=word/numbering.xml><?xml version="1.0" encoding="utf-8"?>
 <w:numbering xmlns:wpc="http://schemas.microsoft.com/office/word/2010/wordprocessingCanvas" xmlns:mc="http://schemas.openxmlformats.org/markup-compatibility/2006" xmlns:o="urn:schemas-microsoft-com:office:office" xmlns:r="http://schemas.openxmlformats.org/officeDocument/2006/relationships" xmlns:m="http://schemas.openxmlformats.org/officeDocument/2006/math" xmlns:v="urn:schemas-microsoft-com:vml" xmlns:wp14="http://schemas.microsoft.com/office/word/2010/wordprocessingDrawing" xmlns:wp="http://schemas.openxmlformats.org/drawingml/2006/wordprocessingDrawing" xmlns:w10="urn:schemas-microsoft-com:office:word" xmlns:w="http://schemas.openxmlformats.org/wordprocessingml/2006/main" xmlns:w14="http://schemas.microsoft.com/office/word/2010/wordml" xmlns:w15="http://schemas.microsoft.com/office/word/2012/wordml" xmlns:wpg="http://schemas.microsoft.com/office/word/2010/wordprocessingGroup" xmlns:wpi="http://schemas.microsoft.com/office/word/2010/wordprocessingInk" xmlns:wne="http://schemas.microsoft.com/office/word/2006/wordml" xmlns:wps="http://schemas.microsoft.com/office/word/2010/wordprocessingShape" mc:Ignorable="w14 w15 wp14">
-  <w:abstractNum w:abstractNumId="0">
+  <w:abstractNum w:abstractNumId="0" w15:restartNumberingAfterBreak="0">
     <w:nsid w:val="119D6DFA"/>
     <w:multiLevelType w:val="hybridMultilevel"/>
     <w:tmpl w:val="C1A8BF6E"/>
@@ -556,7 +521,7 @@
       </w:rPr>
     </w:lvl>
   </w:abstractNum>
-  <w:abstractNum w:abstractNumId="1">
+  <w:abstractNum w:abstractNumId="1" w15:restartNumberingAfterBreak="0">
     <w:nsid w:val="3B6418FC"/>
     <w:multiLevelType w:val="hybridMultilevel"/>
     <w:tmpl w:val="87F0A422"/>
@@ -669,7 +634,7 @@
       </w:rPr>
     </w:lvl>
   </w:abstractNum>
-  <w:abstractNum w:abstractNumId="2">
+  <w:abstractNum w:abstractNumId="2" w15:restartNumberingAfterBreak="0">
     <w:nsid w:val="4DAD2546"/>
     <w:multiLevelType w:val="hybridMultilevel"/>
     <w:tmpl w:val="6D1AF706"/>

</xml_diff>

<commit_message>
added general system pipeline and some script descriptions
</commit_message>
<xml_diff>
--- a/Design Doc.docx
+++ b/Design Doc.docx
@@ -33,15 +33,7 @@
         <w:t>typical star rating</w:t>
       </w:r>
       <w:r>
-        <w:t xml:space="preserve"> of a particular type (ethnicity, hours, </w:t>
-      </w:r>
-      <w:proofErr w:type="gramStart"/>
-      <w:r>
-        <w:t>other</w:t>
-      </w:r>
-      <w:proofErr w:type="gramEnd"/>
-      <w:r>
-        <w:t xml:space="preserve"> attributes) of business given its location in Pittsburgh?</w:t>
+        <w:t xml:space="preserve"> of a particular type of business given its location in Pittsburgh?</w:t>
       </w:r>
     </w:p>
     <w:p>
@@ -105,8 +97,6 @@
       <w:r>
         <w:t xml:space="preserve">. </w:t>
       </w:r>
-      <w:bookmarkStart w:id="0" w:name="_GoBack"/>
-      <w:bookmarkEnd w:id="0"/>
     </w:p>
     <w:p>
       <w:pPr>
@@ -247,16 +237,7 @@
         </w:numPr>
       </w:pPr>
       <w:r>
-        <w:t>(David) Reduced</w:t>
-      </w:r>
-      <w:r>
-        <w:t xml:space="preserve"> the latitude and longitude fields to specific neighborhoods</w:t>
-      </w:r>
-      <w:r>
-        <w:t xml:space="preserve"> in business file using Google Maps API</w:t>
-      </w:r>
-      <w:r>
-        <w:t>.</w:t>
+        <w:t>(David) Reduced the latitude and longitude fields to specific neighborhoods in business file using Google Maps API.</w:t>
       </w:r>
     </w:p>
     <w:p>
@@ -286,13 +267,7 @@
         </w:numPr>
       </w:pPr>
       <w:r>
-        <w:t xml:space="preserve">(Tyler) </w:t>
-      </w:r>
-      <w:r>
-        <w:t>Feature selection and extraction from reviews</w:t>
-      </w:r>
-      <w:r>
-        <w:t xml:space="preserve">. Mix of sentiment and features </w:t>
+        <w:t xml:space="preserve">(Tyler) Feature selection and extraction from reviews. Mix of sentiment and features </w:t>
       </w:r>
     </w:p>
     <w:p>
@@ -309,27 +284,6 @@
     </w:p>
     <w:p>
       <w:pPr>
-        <w:rPr>
-          <w:b/>
-        </w:rPr>
-      </w:pPr>
-      <w:r>
-        <w:rPr>
-          <w:b/>
-        </w:rPr>
-        <w:t xml:space="preserve">What needs to be </w:t>
-      </w:r>
-      <w:proofErr w:type="gramStart"/>
-      <w:r>
-        <w:rPr>
-          <w:b/>
-        </w:rPr>
-        <w:t>done:</w:t>
-      </w:r>
-      <w:proofErr w:type="gramEnd"/>
-    </w:p>
-    <w:p>
-      <w:pPr>
         <w:pStyle w:val="ListParagraph"/>
         <w:numPr>
           <w:ilvl w:val="0"/>
@@ -337,19 +291,15 @@
         </w:numPr>
       </w:pPr>
       <w:r>
-        <w:t xml:space="preserve">Potentially consider focusing on restaurants instead of all businesses? Would keep theme of original idea and further reduce data. </w:t>
-      </w:r>
-      <w:r>
-        <w:t xml:space="preserve">So parse to get just restaurant data. </w:t>
-      </w:r>
-      <w:r>
-        <w:t xml:space="preserve">But may </w:t>
-      </w:r>
-      <w:r>
-        <w:t>be reducing</w:t>
-      </w:r>
-      <w:r>
-        <w:t xml:space="preserve"> too much…</w:t>
+        <w:t>(</w:t>
+      </w:r>
+      <w:proofErr w:type="spellStart"/>
+      <w:r>
+        <w:t>Xinhai</w:t>
+      </w:r>
+      <w:proofErr w:type="spellEnd"/>
+      <w:r>
+        <w:t>) who?</w:t>
       </w:r>
     </w:p>
     <w:p>
@@ -361,24 +311,133 @@
         </w:numPr>
       </w:pPr>
       <w:r>
-        <w:t>(</w:t>
+        <w:t xml:space="preserve">(David, </w:t>
       </w:r>
       <w:proofErr w:type="spellStart"/>
       <w:r>
-        <w:t>Xinhai</w:t>
+        <w:t>Tyer</w:t>
       </w:r>
       <w:proofErr w:type="spellEnd"/>
       <w:r>
-        <w:t xml:space="preserve">) </w:t>
-      </w:r>
-      <w:r>
-        <w:t>Sentiment analysis of reviews</w:t>
-      </w:r>
-      <w:r>
-        <w:t xml:space="preserve"> + tips</w:t>
-      </w:r>
-      <w:r>
-        <w:t>. Use review stars as gold standard.</w:t>
+        <w:t>)</w:t>
+      </w:r>
+      <w:r>
+        <w:t>Sentiment analysis of reviews + tips. Use review stars as gold standard.</w:t>
+      </w:r>
+    </w:p>
+    <w:p>
+      <w:pPr>
+        <w:rPr>
+          <w:b/>
+        </w:rPr>
+      </w:pPr>
+      <w:r>
+        <w:rPr>
+          <w:b/>
+        </w:rPr>
+        <w:t xml:space="preserve">General </w:t>
+      </w:r>
+      <w:bookmarkStart w:id="0" w:name="_GoBack"/>
+      <w:bookmarkEnd w:id="0"/>
+      <w:r>
+        <w:rPr>
+          <w:b/>
+        </w:rPr>
+        <w:t>Pipeline:</w:t>
+      </w:r>
+    </w:p>
+    <w:p>
+      <w:r>
+        <w:t xml:space="preserve">Yelp data </w:t>
+      </w:r>
+      <w:r>
+        <w:sym w:font="Wingdings" w:char="F0E0"/>
+      </w:r>
+      <w:r>
+        <w:t xml:space="preserve"> ParseDataIntoCSV.java </w:t>
+      </w:r>
+      <w:r>
+        <w:sym w:font="Wingdings" w:char="F0E0"/>
+      </w:r>
+      <w:r>
+        <w:t xml:space="preserve"> PittsbughReviewParser.java </w:t>
+      </w:r>
+      <w:r>
+        <w:sym w:font="Wingdings" w:char="F0E0"/>
+      </w:r>
+      <w:r>
+        <w:t xml:space="preserve"> boundaries.java </w:t>
+      </w:r>
+      <w:r>
+        <w:sym w:font="Wingdings" w:char="F0E0"/>
+      </w:r>
+      <w:r>
+        <w:t xml:space="preserve"> NLTKTest.py </w:t>
+      </w:r>
+      <w:r>
+        <w:sym w:font="Wingdings" w:char="F0E0"/>
+      </w:r>
+      <w:r>
+        <w:t xml:space="preserve"> NLTKTestAfter.py </w:t>
+      </w:r>
+      <w:r>
+        <w:sym w:font="Wingdings" w:char="F0E0"/>
+      </w:r>
+      <w:r>
+        <w:t xml:space="preserve"> NormalizeSentiment.py </w:t>
+      </w:r>
+      <w:r>
+        <w:sym w:font="Wingdings" w:char="F0E0"/>
+      </w:r>
+      <w:r>
+        <w:t xml:space="preserve"> BusinessCalcScore.py </w:t>
+      </w:r>
+      <w:r>
+        <w:sym w:font="Wingdings" w:char="F0E0"/>
+      </w:r>
+      <w:r>
+        <w:t xml:space="preserve"> Evaluation.py </w:t>
+      </w:r>
+      <w:r>
+        <w:sym w:font="Wingdings" w:char="F0E0"/>
+      </w:r>
+      <w:r>
+        <w:t xml:space="preserve"> results</w:t>
+      </w:r>
+    </w:p>
+    <w:p>
+      <w:proofErr w:type="gramStart"/>
+      <w:r>
+        <w:t>any</w:t>
+      </w:r>
+      <w:proofErr w:type="gramEnd"/>
+      <w:r>
+        <w:t xml:space="preserve"> set of reviews </w:t>
+      </w:r>
+      <w:r>
+        <w:sym w:font="Wingdings" w:char="F0E0"/>
+      </w:r>
+      <w:r>
+        <w:t xml:space="preserve"> FeatExtractor.py </w:t>
+      </w:r>
+      <w:r>
+        <w:sym w:font="Wingdings" w:char="F0E0"/>
+      </w:r>
+      <w:r>
+        <w:t xml:space="preserve"> review features</w:t>
+      </w:r>
+    </w:p>
+    <w:p>
+      <w:pPr>
+        <w:rPr>
+          <w:b/>
+        </w:rPr>
+      </w:pPr>
+      <w:r>
+        <w:rPr>
+          <w:b/>
+        </w:rPr>
+        <w:t>Script Descriptions:</w:t>
       </w:r>
     </w:p>
     <w:p>
@@ -386,15 +445,124 @@
         <w:pStyle w:val="ListParagraph"/>
         <w:numPr>
           <w:ilvl w:val="0"/>
-          <w:numId w:val="2"/>
+          <w:numId w:val="4"/>
         </w:numPr>
       </w:pPr>
       <w:r>
-        <w:t xml:space="preserve">Decide whether we want to map attributes from business and reviews. </w:t>
-      </w:r>
-      <w:r>
-        <w:t>The attributes field for business likely doesn’t quite match up to the features we’ll see in reviews, but I think we might need to somehow treat it as a gold standard to evaluate that subsystem anyway.</w:t>
-      </w:r>
+        <w:t>PittsburghReviewParser.java</w:t>
+      </w:r>
+    </w:p>
+    <w:p>
+      <w:pPr>
+        <w:pStyle w:val="ListParagraph"/>
+      </w:pPr>
+      <w:r>
+        <w:t>Input: entire review data file, Pittsburgh business data file</w:t>
+      </w:r>
+    </w:p>
+    <w:p>
+      <w:pPr>
+        <w:pStyle w:val="ListParagraph"/>
+      </w:pPr>
+      <w:r>
+        <w:t>Output: file containing all Pittsburgh review dataNormalizeSentiment.py</w:t>
+      </w:r>
+    </w:p>
+    <w:p>
+      <w:pPr>
+        <w:pStyle w:val="ListParagraph"/>
+      </w:pPr>
+      <w:r>
+        <w:t>Input: review file with sentiment scores, user data file</w:t>
+      </w:r>
+    </w:p>
+    <w:p>
+      <w:pPr>
+        <w:pStyle w:val="ListParagraph"/>
+      </w:pPr>
+      <w:r>
+        <w:t>Output: review file with normalized sentiment scores</w:t>
+      </w:r>
+    </w:p>
+    <w:p>
+      <w:pPr>
+        <w:pStyle w:val="ListParagraph"/>
+      </w:pPr>
+      <w:r>
+        <w:lastRenderedPageBreak/>
+        <w:t>Description: normalizes sentiment scores based on user average rating</w:t>
+      </w:r>
+    </w:p>
+    <w:p>
+      <w:pPr>
+        <w:pStyle w:val="ListParagraph"/>
+        <w:numPr>
+          <w:ilvl w:val="0"/>
+          <w:numId w:val="4"/>
+        </w:numPr>
+      </w:pPr>
+      <w:r>
+        <w:t>BusinessCalcScore.java</w:t>
+      </w:r>
+    </w:p>
+    <w:p>
+      <w:pPr>
+        <w:pStyle w:val="ListParagraph"/>
+      </w:pPr>
+      <w:r>
+        <w:t>Input: review file with normalized sentiment scores, Pittsburgh business data file</w:t>
+      </w:r>
+    </w:p>
+    <w:p>
+      <w:pPr>
+        <w:pStyle w:val="ListParagraph"/>
+      </w:pPr>
+      <w:r>
+        <w:t>Output: business data file with average sentiment rating</w:t>
+      </w:r>
+    </w:p>
+    <w:p>
+      <w:pPr>
+        <w:pStyle w:val="ListParagraph"/>
+        <w:numPr>
+          <w:ilvl w:val="0"/>
+          <w:numId w:val="4"/>
+        </w:numPr>
+      </w:pPr>
+      <w:r>
+        <w:t>Evaluation.py</w:t>
+      </w:r>
+    </w:p>
+    <w:p>
+      <w:pPr>
+        <w:pStyle w:val="ListParagraph"/>
+      </w:pPr>
+      <w:r>
+        <w:t>Input: business file with average sentiment rating</w:t>
+      </w:r>
+    </w:p>
+    <w:p>
+      <w:pPr>
+        <w:pStyle w:val="ListParagraph"/>
+      </w:pPr>
+      <w:r>
+        <w:t>Output: file containing results</w:t>
+      </w:r>
+    </w:p>
+    <w:p>
+      <w:pPr>
+        <w:pStyle w:val="ListParagraph"/>
+      </w:pPr>
+      <w:r>
+        <w:t>Description: analyzes average sentiment scores with actual average scores and outputs results. It calculates strict and relaxed results. The relaxed results are: if sentiment score is within .5 stars of original, if sentiment score is within 1 star, and (less important) if sentiment score was within 1.5 stars</w:t>
+      </w:r>
+    </w:p>
+    <w:p/>
+    <w:p>
+      <w:pPr>
+        <w:pStyle w:val="ListParagraph"/>
+        <w:ind w:left="1080"/>
+      </w:pPr>
     </w:p>
     <w:sectPr>
       <w:pgSz w:w="12240" w:h="15840"/>
@@ -408,7 +576,7 @@
 
 <file path=word/numbering.xml><?xml version="1.0" encoding="utf-8"?>
 <w:numbering xmlns:wpc="http://schemas.microsoft.com/office/word/2010/wordprocessingCanvas" xmlns:mc="http://schemas.openxmlformats.org/markup-compatibility/2006" xmlns:o="urn:schemas-microsoft-com:office:office" xmlns:r="http://schemas.openxmlformats.org/officeDocument/2006/relationships" xmlns:m="http://schemas.openxmlformats.org/officeDocument/2006/math" xmlns:v="urn:schemas-microsoft-com:vml" xmlns:wp14="http://schemas.microsoft.com/office/word/2010/wordprocessingDrawing" xmlns:wp="http://schemas.openxmlformats.org/drawingml/2006/wordprocessingDrawing" xmlns:w10="urn:schemas-microsoft-com:office:word" xmlns:w="http://schemas.openxmlformats.org/wordprocessingml/2006/main" xmlns:w14="http://schemas.microsoft.com/office/word/2010/wordml" xmlns:w15="http://schemas.microsoft.com/office/word/2012/wordml" xmlns:wpg="http://schemas.microsoft.com/office/word/2010/wordprocessingGroup" xmlns:wpi="http://schemas.microsoft.com/office/word/2010/wordprocessingInk" xmlns:wne="http://schemas.microsoft.com/office/word/2006/wordml" xmlns:wps="http://schemas.microsoft.com/office/word/2010/wordprocessingShape" mc:Ignorable="w14 w15 wp14">
-  <w:abstractNum w:abstractNumId="0" w15:restartNumberingAfterBreak="0">
+  <w:abstractNum w:abstractNumId="0">
     <w:nsid w:val="119D6DFA"/>
     <w:multiLevelType w:val="hybridMultilevel"/>
     <w:tmpl w:val="C1A8BF6E"/>
@@ -521,7 +689,96 @@
       </w:rPr>
     </w:lvl>
   </w:abstractNum>
-  <w:abstractNum w:abstractNumId="1" w15:restartNumberingAfterBreak="0">
+  <w:abstractNum w:abstractNumId="1">
+    <w:nsid w:val="328974D2"/>
+    <w:multiLevelType w:val="hybridMultilevel"/>
+    <w:tmpl w:val="E3DAC3E0"/>
+    <w:lvl w:ilvl="0" w:tplc="0409000F">
+      <w:start w:val="1"/>
+      <w:numFmt w:val="decimal"/>
+      <w:lvlText w:val="%1."/>
+      <w:lvlJc w:val="left"/>
+      <w:pPr>
+        <w:ind w:left="720" w:hanging="360"/>
+      </w:pPr>
+      <w:rPr>
+        <w:rFonts w:hint="default"/>
+      </w:rPr>
+    </w:lvl>
+    <w:lvl w:ilvl="1" w:tplc="04090019">
+      <w:start w:val="1"/>
+      <w:numFmt w:val="lowerLetter"/>
+      <w:lvlText w:val="%2."/>
+      <w:lvlJc w:val="left"/>
+      <w:pPr>
+        <w:ind w:left="1440" w:hanging="360"/>
+      </w:pPr>
+    </w:lvl>
+    <w:lvl w:ilvl="2" w:tplc="0409001B" w:tentative="1">
+      <w:start w:val="1"/>
+      <w:numFmt w:val="lowerRoman"/>
+      <w:lvlText w:val="%3."/>
+      <w:lvlJc w:val="right"/>
+      <w:pPr>
+        <w:ind w:left="2160" w:hanging="180"/>
+      </w:pPr>
+    </w:lvl>
+    <w:lvl w:ilvl="3" w:tplc="0409000F" w:tentative="1">
+      <w:start w:val="1"/>
+      <w:numFmt w:val="decimal"/>
+      <w:lvlText w:val="%4."/>
+      <w:lvlJc w:val="left"/>
+      <w:pPr>
+        <w:ind w:left="2880" w:hanging="360"/>
+      </w:pPr>
+    </w:lvl>
+    <w:lvl w:ilvl="4" w:tplc="04090019" w:tentative="1">
+      <w:start w:val="1"/>
+      <w:numFmt w:val="lowerLetter"/>
+      <w:lvlText w:val="%5."/>
+      <w:lvlJc w:val="left"/>
+      <w:pPr>
+        <w:ind w:left="3600" w:hanging="360"/>
+      </w:pPr>
+    </w:lvl>
+    <w:lvl w:ilvl="5" w:tplc="0409001B" w:tentative="1">
+      <w:start w:val="1"/>
+      <w:numFmt w:val="lowerRoman"/>
+      <w:lvlText w:val="%6."/>
+      <w:lvlJc w:val="right"/>
+      <w:pPr>
+        <w:ind w:left="4320" w:hanging="180"/>
+      </w:pPr>
+    </w:lvl>
+    <w:lvl w:ilvl="6" w:tplc="0409000F" w:tentative="1">
+      <w:start w:val="1"/>
+      <w:numFmt w:val="decimal"/>
+      <w:lvlText w:val="%7."/>
+      <w:lvlJc w:val="left"/>
+      <w:pPr>
+        <w:ind w:left="5040" w:hanging="360"/>
+      </w:pPr>
+    </w:lvl>
+    <w:lvl w:ilvl="7" w:tplc="04090019" w:tentative="1">
+      <w:start w:val="1"/>
+      <w:numFmt w:val="lowerLetter"/>
+      <w:lvlText w:val="%8."/>
+      <w:lvlJc w:val="left"/>
+      <w:pPr>
+        <w:ind w:left="5760" w:hanging="360"/>
+      </w:pPr>
+    </w:lvl>
+    <w:lvl w:ilvl="8" w:tplc="0409001B" w:tentative="1">
+      <w:start w:val="1"/>
+      <w:numFmt w:val="lowerRoman"/>
+      <w:lvlText w:val="%9."/>
+      <w:lvlJc w:val="right"/>
+      <w:pPr>
+        <w:ind w:left="6480" w:hanging="180"/>
+      </w:pPr>
+    </w:lvl>
+  </w:abstractNum>
+  <w:abstractNum w:abstractNumId="2">
     <w:nsid w:val="3B6418FC"/>
     <w:multiLevelType w:val="hybridMultilevel"/>
     <w:tmpl w:val="87F0A422"/>
@@ -634,7 +891,7 @@
       </w:rPr>
     </w:lvl>
   </w:abstractNum>
-  <w:abstractNum w:abstractNumId="2" w15:restartNumberingAfterBreak="0">
+  <w:abstractNum w:abstractNumId="3">
     <w:nsid w:val="4DAD2546"/>
     <w:multiLevelType w:val="hybridMultilevel"/>
     <w:tmpl w:val="6D1AF706"/>
@@ -748,12 +1005,15 @@
     </w:lvl>
   </w:abstractNum>
   <w:num w:numId="1">
-    <w:abstractNumId w:val="2"/>
+    <w:abstractNumId w:val="3"/>
   </w:num>
   <w:num w:numId="2">
     <w:abstractNumId w:val="0"/>
   </w:num>
   <w:num w:numId="3">
+    <w:abstractNumId w:val="2"/>
+  </w:num>
+  <w:num w:numId="4">
     <w:abstractNumId w:val="1"/>
   </w:num>
 </w:numbering>

</xml_diff>